<commit_message>
format and adapt Unit 2 day 3
</commit_message>
<xml_diff>
--- a/Unit2/Unit2 3.docx
+++ b/Unit2/Unit2 3.docx
@@ -662,8 +662,13 @@
         </w:numPr>
       </w:pPr>
       <w:r>
-        <w:t xml:space="preserve">Number of Pieces/Number of Breaks Chart </w:t>
-      </w:r>
+        <w:t>Number o</w:t>
+      </w:r>
+      <w:r>
+        <w:t>f Pieces/Number of Breaks Chart</w:t>
+      </w:r>
+      <w:bookmarkStart w:id="0" w:name="_GoBack"/>
+      <w:bookmarkEnd w:id="0"/>
     </w:p>
     <w:p>
       <w:r>
@@ -684,10 +689,7 @@
         <w:t>Number of Pieces/Number of Breaks Chart</w:t>
       </w:r>
     </w:p>
-    <w:p>
-      <w:bookmarkStart w:id="0" w:name="_GoBack"/>
-      <w:bookmarkEnd w:id="0"/>
-    </w:p>
+    <w:p/>
     <w:tbl>
       <w:tblPr>
         <w:tblStyle w:val="TableGrid"/>
@@ -3187,7 +3189,7 @@
 </file>
 
 <file path=customXml/itemProps1.xml><?xml version="1.0" encoding="utf-8"?>
-<ds:datastoreItem xmlns:ds="http://schemas.openxmlformats.org/officeDocument/2006/customXml" ds:itemID="{276C8289-EB6B-450A-AD2E-F194B2927ED0}">
+<ds:datastoreItem xmlns:ds="http://schemas.openxmlformats.org/officeDocument/2006/customXml" ds:itemID="{A1D9A930-4DE9-4974-8070-D0E314B92F0B}">
   <ds:schemaRefs>
     <ds:schemaRef ds:uri="http://schemas.openxmlformats.org/officeDocument/2006/bibliography"/>
   </ds:schemaRefs>

</xml_diff>

<commit_message>
Converted one of the tables into 2 so that it'd be easier to hear with a screenreader
</commit_message>
<xml_diff>
--- a/Unit2/Unit2 3.docx
+++ b/Unit2/Unit2 3.docx
@@ -667,8 +667,6 @@
       <w:r>
         <w:t>f Pieces/Number of Breaks Chart</w:t>
       </w:r>
-      <w:bookmarkStart w:id="0" w:name="_GoBack"/>
-      <w:bookmarkEnd w:id="0"/>
     </w:p>
     <w:p>
       <w:r>
@@ -688,8 +686,9 @@
         <w:lastRenderedPageBreak/>
         <w:t>Number of Pieces/Number of Breaks Chart</w:t>
       </w:r>
-    </w:p>
-    <w:p/>
+      <w:bookmarkStart w:id="0" w:name="_GoBack"/>
+      <w:bookmarkEnd w:id="0"/>
+    </w:p>
     <w:tbl>
       <w:tblPr>
         <w:tblStyle w:val="TableGrid"/>
@@ -697,13 +696,12 @@
         <w:tblLook w:val="04A0" w:firstRow="1" w:lastRow="0" w:firstColumn="1" w:lastColumn="0" w:noHBand="0" w:noVBand="1"/>
       </w:tblPr>
       <w:tblGrid>
-        <w:gridCol w:w="4741"/>
-        <w:gridCol w:w="4835"/>
+        <w:gridCol w:w="4518"/>
       </w:tblGrid>
       <w:tr>
         <w:tc>
           <w:tcPr>
-            <w:tcW w:w="4741" w:type="dxa"/>
+            <w:tcW w:w="4518" w:type="dxa"/>
           </w:tcPr>
           <w:p>
             <w:pPr>
@@ -714,9 +712,224 @@
             </w:r>
           </w:p>
         </w:tc>
+      </w:tr>
+      <w:tr>
         <w:tc>
           <w:tcPr>
-            <w:tcW w:w="4835" w:type="dxa"/>
+            <w:tcW w:w="4518" w:type="dxa"/>
+          </w:tcPr>
+          <w:p>
+            <w:pPr>
+              <w:jc w:val="center"/>
+            </w:pPr>
+            <w:r>
+              <w:t>1</w:t>
+            </w:r>
+          </w:p>
+        </w:tc>
+      </w:tr>
+      <w:tr>
+        <w:tc>
+          <w:tcPr>
+            <w:tcW w:w="4518" w:type="dxa"/>
+          </w:tcPr>
+          <w:p>
+            <w:pPr>
+              <w:jc w:val="center"/>
+            </w:pPr>
+            <w:r>
+              <w:t>2</w:t>
+            </w:r>
+          </w:p>
+        </w:tc>
+      </w:tr>
+      <w:tr>
+        <w:tc>
+          <w:tcPr>
+            <w:tcW w:w="4518" w:type="dxa"/>
+          </w:tcPr>
+          <w:p>
+            <w:pPr>
+              <w:jc w:val="center"/>
+            </w:pPr>
+            <w:r>
+              <w:t>3</w:t>
+            </w:r>
+          </w:p>
+        </w:tc>
+      </w:tr>
+      <w:tr>
+        <w:tc>
+          <w:tcPr>
+            <w:tcW w:w="4518" w:type="dxa"/>
+          </w:tcPr>
+          <w:p>
+            <w:pPr>
+              <w:jc w:val="center"/>
+            </w:pPr>
+            <w:r>
+              <w:t>4</w:t>
+            </w:r>
+          </w:p>
+        </w:tc>
+      </w:tr>
+      <w:tr>
+        <w:tc>
+          <w:tcPr>
+            <w:tcW w:w="4518" w:type="dxa"/>
+          </w:tcPr>
+          <w:p>
+            <w:pPr>
+              <w:jc w:val="center"/>
+            </w:pPr>
+            <w:r>
+              <w:t>5</w:t>
+            </w:r>
+          </w:p>
+        </w:tc>
+      </w:tr>
+      <w:tr>
+        <w:tc>
+          <w:tcPr>
+            <w:tcW w:w="4518" w:type="dxa"/>
+          </w:tcPr>
+          <w:p>
+            <w:pPr>
+              <w:jc w:val="center"/>
+            </w:pPr>
+            <w:r>
+              <w:t>6</w:t>
+            </w:r>
+          </w:p>
+        </w:tc>
+      </w:tr>
+      <w:tr>
+        <w:tc>
+          <w:tcPr>
+            <w:tcW w:w="4518" w:type="dxa"/>
+          </w:tcPr>
+          <w:p>
+            <w:pPr>
+              <w:jc w:val="center"/>
+            </w:pPr>
+            <w:r>
+              <w:t>7</w:t>
+            </w:r>
+          </w:p>
+        </w:tc>
+      </w:tr>
+      <w:tr>
+        <w:tc>
+          <w:tcPr>
+            <w:tcW w:w="4518" w:type="dxa"/>
+          </w:tcPr>
+          <w:p>
+            <w:pPr>
+              <w:jc w:val="center"/>
+            </w:pPr>
+            <w:r>
+              <w:t>8</w:t>
+            </w:r>
+          </w:p>
+        </w:tc>
+      </w:tr>
+      <w:tr>
+        <w:tc>
+          <w:tcPr>
+            <w:tcW w:w="4518" w:type="dxa"/>
+          </w:tcPr>
+          <w:p>
+            <w:pPr>
+              <w:jc w:val="center"/>
+            </w:pPr>
+            <w:r>
+              <w:t>9</w:t>
+            </w:r>
+          </w:p>
+        </w:tc>
+      </w:tr>
+      <w:tr>
+        <w:tc>
+          <w:tcPr>
+            <w:tcW w:w="4518" w:type="dxa"/>
+          </w:tcPr>
+          <w:p>
+            <w:pPr>
+              <w:jc w:val="center"/>
+            </w:pPr>
+            <w:r>
+              <w:t>10</w:t>
+            </w:r>
+          </w:p>
+        </w:tc>
+      </w:tr>
+      <w:tr>
+        <w:tc>
+          <w:tcPr>
+            <w:tcW w:w="4518" w:type="dxa"/>
+          </w:tcPr>
+          <w:p>
+            <w:pPr>
+              <w:jc w:val="center"/>
+            </w:pPr>
+            <w:r>
+              <w:t>11</w:t>
+            </w:r>
+          </w:p>
+        </w:tc>
+      </w:tr>
+      <w:tr>
+        <w:tc>
+          <w:tcPr>
+            <w:tcW w:w="4518" w:type="dxa"/>
+          </w:tcPr>
+          <w:p>
+            <w:pPr>
+              <w:jc w:val="center"/>
+            </w:pPr>
+            <w:r>
+              <w:t>12</w:t>
+            </w:r>
+          </w:p>
+        </w:tc>
+      </w:tr>
+      <w:tr>
+        <w:tc>
+          <w:tcPr>
+            <w:tcW w:w="4518" w:type="dxa"/>
+          </w:tcPr>
+          <w:p>
+            <w:pPr>
+              <w:jc w:val="center"/>
+            </w:pPr>
+            <w:r>
+              <w:t>N</w:t>
+            </w:r>
+          </w:p>
+        </w:tc>
+      </w:tr>
+    </w:tbl>
+    <w:p/>
+    <w:tbl>
+      <w:tblPr>
+        <w:tblStyle w:val="TableGrid"/>
+        <w:tblW w:w="0" w:type="auto"/>
+        <w:tblLook w:val="04A0" w:firstRow="1" w:lastRow="0" w:firstColumn="1" w:lastColumn="0" w:noHBand="0" w:noVBand="1"/>
+      </w:tblPr>
+      <w:tblGrid>
+        <w:gridCol w:w="4518"/>
+      </w:tblGrid>
+      <w:tr>
+        <w:tc>
+          <w:tcPr>
+            <w:tcW w:w="4518" w:type="dxa"/>
+            <w:tcBorders>
+              <w:top w:val="single" w:sz="4" w:space="0" w:color="auto"/>
+              <w:left w:val="single" w:sz="4" w:space="0" w:color="auto"/>
+              <w:bottom w:val="single" w:sz="4" w:space="0" w:color="auto"/>
+              <w:right w:val="single" w:sz="4" w:space="0" w:color="auto"/>
+            </w:tcBorders>
+            <w:hideMark/>
           </w:tcPr>
           <w:p>
             <w:pPr>
@@ -731,20 +944,14 @@
       <w:tr>
         <w:tc>
           <w:tcPr>
-            <w:tcW w:w="4741" w:type="dxa"/>
-          </w:tcPr>
-          <w:p>
-            <w:pPr>
-              <w:jc w:val="center"/>
-            </w:pPr>
-            <w:r>
-              <w:t>1</w:t>
-            </w:r>
-          </w:p>
-        </w:tc>
-        <w:tc>
-          <w:tcPr>
-            <w:tcW w:w="4835" w:type="dxa"/>
+            <w:tcW w:w="4518" w:type="dxa"/>
+            <w:tcBorders>
+              <w:top w:val="single" w:sz="4" w:space="0" w:color="auto"/>
+              <w:left w:val="single" w:sz="4" w:space="0" w:color="auto"/>
+              <w:bottom w:val="single" w:sz="4" w:space="0" w:color="auto"/>
+              <w:right w:val="single" w:sz="4" w:space="0" w:color="auto"/>
+            </w:tcBorders>
+            <w:hideMark/>
           </w:tcPr>
           <w:p>
             <w:pPr>
@@ -759,20 +966,14 @@
       <w:tr>
         <w:tc>
           <w:tcPr>
-            <w:tcW w:w="4741" w:type="dxa"/>
-          </w:tcPr>
-          <w:p>
-            <w:pPr>
-              <w:jc w:val="center"/>
-            </w:pPr>
-            <w:r>
-              <w:t>2</w:t>
-            </w:r>
-          </w:p>
-        </w:tc>
-        <w:tc>
-          <w:tcPr>
-            <w:tcW w:w="4835" w:type="dxa"/>
+            <w:tcW w:w="4518" w:type="dxa"/>
+            <w:tcBorders>
+              <w:top w:val="single" w:sz="4" w:space="0" w:color="auto"/>
+              <w:left w:val="single" w:sz="4" w:space="0" w:color="auto"/>
+              <w:bottom w:val="single" w:sz="4" w:space="0" w:color="auto"/>
+              <w:right w:val="single" w:sz="4" w:space="0" w:color="auto"/>
+            </w:tcBorders>
+            <w:hideMark/>
           </w:tcPr>
           <w:p>
             <w:pPr>
@@ -787,20 +988,14 @@
       <w:tr>
         <w:tc>
           <w:tcPr>
-            <w:tcW w:w="4741" w:type="dxa"/>
-          </w:tcPr>
-          <w:p>
-            <w:pPr>
-              <w:jc w:val="center"/>
-            </w:pPr>
-            <w:r>
-              <w:t>3</w:t>
-            </w:r>
-          </w:p>
-        </w:tc>
-        <w:tc>
-          <w:tcPr>
-            <w:tcW w:w="4835" w:type="dxa"/>
+            <w:tcW w:w="4518" w:type="dxa"/>
+            <w:tcBorders>
+              <w:top w:val="single" w:sz="4" w:space="0" w:color="auto"/>
+              <w:left w:val="single" w:sz="4" w:space="0" w:color="auto"/>
+              <w:bottom w:val="single" w:sz="4" w:space="0" w:color="auto"/>
+              <w:right w:val="single" w:sz="4" w:space="0" w:color="auto"/>
+            </w:tcBorders>
+            <w:hideMark/>
           </w:tcPr>
           <w:p>
             <w:pPr>
@@ -815,20 +1010,14 @@
       <w:tr>
         <w:tc>
           <w:tcPr>
-            <w:tcW w:w="4741" w:type="dxa"/>
-          </w:tcPr>
-          <w:p>
-            <w:pPr>
-              <w:jc w:val="center"/>
-            </w:pPr>
-            <w:r>
-              <w:t>4</w:t>
-            </w:r>
-          </w:p>
-        </w:tc>
-        <w:tc>
-          <w:tcPr>
-            <w:tcW w:w="4835" w:type="dxa"/>
+            <w:tcW w:w="4518" w:type="dxa"/>
+            <w:tcBorders>
+              <w:top w:val="single" w:sz="4" w:space="0" w:color="auto"/>
+              <w:left w:val="single" w:sz="4" w:space="0" w:color="auto"/>
+              <w:bottom w:val="single" w:sz="4" w:space="0" w:color="auto"/>
+              <w:right w:val="single" w:sz="4" w:space="0" w:color="auto"/>
+            </w:tcBorders>
+            <w:hideMark/>
           </w:tcPr>
           <w:p>
             <w:pPr>
@@ -843,20 +1032,14 @@
       <w:tr>
         <w:tc>
           <w:tcPr>
-            <w:tcW w:w="4741" w:type="dxa"/>
-          </w:tcPr>
-          <w:p>
-            <w:pPr>
-              <w:jc w:val="center"/>
-            </w:pPr>
-            <w:r>
-              <w:t>5</w:t>
-            </w:r>
-          </w:p>
-        </w:tc>
-        <w:tc>
-          <w:tcPr>
-            <w:tcW w:w="4835" w:type="dxa"/>
+            <w:tcW w:w="4518" w:type="dxa"/>
+            <w:tcBorders>
+              <w:top w:val="single" w:sz="4" w:space="0" w:color="auto"/>
+              <w:left w:val="single" w:sz="4" w:space="0" w:color="auto"/>
+              <w:bottom w:val="single" w:sz="4" w:space="0" w:color="auto"/>
+              <w:right w:val="single" w:sz="4" w:space="0" w:color="auto"/>
+            </w:tcBorders>
+            <w:hideMark/>
           </w:tcPr>
           <w:p>
             <w:pPr>
@@ -871,20 +1054,14 @@
       <w:tr>
         <w:tc>
           <w:tcPr>
-            <w:tcW w:w="4741" w:type="dxa"/>
-          </w:tcPr>
-          <w:p>
-            <w:pPr>
-              <w:jc w:val="center"/>
-            </w:pPr>
-            <w:r>
-              <w:t>6</w:t>
-            </w:r>
-          </w:p>
-        </w:tc>
-        <w:tc>
-          <w:tcPr>
-            <w:tcW w:w="4835" w:type="dxa"/>
+            <w:tcW w:w="4518" w:type="dxa"/>
+            <w:tcBorders>
+              <w:top w:val="single" w:sz="4" w:space="0" w:color="auto"/>
+              <w:left w:val="single" w:sz="4" w:space="0" w:color="auto"/>
+              <w:bottom w:val="single" w:sz="4" w:space="0" w:color="auto"/>
+              <w:right w:val="single" w:sz="4" w:space="0" w:color="auto"/>
+            </w:tcBorders>
+            <w:hideMark/>
           </w:tcPr>
           <w:p>
             <w:pPr>
@@ -899,20 +1076,14 @@
       <w:tr>
         <w:tc>
           <w:tcPr>
-            <w:tcW w:w="4741" w:type="dxa"/>
-          </w:tcPr>
-          <w:p>
-            <w:pPr>
-              <w:jc w:val="center"/>
-            </w:pPr>
-            <w:r>
-              <w:t>7</w:t>
-            </w:r>
-          </w:p>
-        </w:tc>
-        <w:tc>
-          <w:tcPr>
-            <w:tcW w:w="4835" w:type="dxa"/>
+            <w:tcW w:w="4518" w:type="dxa"/>
+            <w:tcBorders>
+              <w:top w:val="single" w:sz="4" w:space="0" w:color="auto"/>
+              <w:left w:val="single" w:sz="4" w:space="0" w:color="auto"/>
+              <w:bottom w:val="single" w:sz="4" w:space="0" w:color="auto"/>
+              <w:right w:val="single" w:sz="4" w:space="0" w:color="auto"/>
+            </w:tcBorders>
+            <w:hideMark/>
           </w:tcPr>
           <w:p>
             <w:pPr>
@@ -927,20 +1098,14 @@
       <w:tr>
         <w:tc>
           <w:tcPr>
-            <w:tcW w:w="4741" w:type="dxa"/>
-          </w:tcPr>
-          <w:p>
-            <w:pPr>
-              <w:jc w:val="center"/>
-            </w:pPr>
-            <w:r>
-              <w:t>8</w:t>
-            </w:r>
-          </w:p>
-        </w:tc>
-        <w:tc>
-          <w:tcPr>
-            <w:tcW w:w="4835" w:type="dxa"/>
+            <w:tcW w:w="4518" w:type="dxa"/>
+            <w:tcBorders>
+              <w:top w:val="single" w:sz="4" w:space="0" w:color="auto"/>
+              <w:left w:val="single" w:sz="4" w:space="0" w:color="auto"/>
+              <w:bottom w:val="single" w:sz="4" w:space="0" w:color="auto"/>
+              <w:right w:val="single" w:sz="4" w:space="0" w:color="auto"/>
+            </w:tcBorders>
+            <w:hideMark/>
           </w:tcPr>
           <w:p>
             <w:pPr>
@@ -955,20 +1120,14 @@
       <w:tr>
         <w:tc>
           <w:tcPr>
-            <w:tcW w:w="4741" w:type="dxa"/>
-          </w:tcPr>
-          <w:p>
-            <w:pPr>
-              <w:jc w:val="center"/>
-            </w:pPr>
-            <w:r>
-              <w:t>9</w:t>
-            </w:r>
-          </w:p>
-        </w:tc>
-        <w:tc>
-          <w:tcPr>
-            <w:tcW w:w="4835" w:type="dxa"/>
+            <w:tcW w:w="4518" w:type="dxa"/>
+            <w:tcBorders>
+              <w:top w:val="single" w:sz="4" w:space="0" w:color="auto"/>
+              <w:left w:val="single" w:sz="4" w:space="0" w:color="auto"/>
+              <w:bottom w:val="single" w:sz="4" w:space="0" w:color="auto"/>
+              <w:right w:val="single" w:sz="4" w:space="0" w:color="auto"/>
+            </w:tcBorders>
+            <w:hideMark/>
           </w:tcPr>
           <w:p>
             <w:pPr>
@@ -983,20 +1142,14 @@
       <w:tr>
         <w:tc>
           <w:tcPr>
-            <w:tcW w:w="4741" w:type="dxa"/>
-          </w:tcPr>
-          <w:p>
-            <w:pPr>
-              <w:jc w:val="center"/>
-            </w:pPr>
-            <w:r>
-              <w:t>10</w:t>
-            </w:r>
-          </w:p>
-        </w:tc>
-        <w:tc>
-          <w:tcPr>
-            <w:tcW w:w="4835" w:type="dxa"/>
+            <w:tcW w:w="4518" w:type="dxa"/>
+            <w:tcBorders>
+              <w:top w:val="single" w:sz="4" w:space="0" w:color="auto"/>
+              <w:left w:val="single" w:sz="4" w:space="0" w:color="auto"/>
+              <w:bottom w:val="single" w:sz="4" w:space="0" w:color="auto"/>
+              <w:right w:val="single" w:sz="4" w:space="0" w:color="auto"/>
+            </w:tcBorders>
+            <w:hideMark/>
           </w:tcPr>
           <w:p>
             <w:pPr>
@@ -1011,20 +1164,14 @@
       <w:tr>
         <w:tc>
           <w:tcPr>
-            <w:tcW w:w="4741" w:type="dxa"/>
-          </w:tcPr>
-          <w:p>
-            <w:pPr>
-              <w:jc w:val="center"/>
-            </w:pPr>
-            <w:r>
-              <w:t>11</w:t>
-            </w:r>
-          </w:p>
-        </w:tc>
-        <w:tc>
-          <w:tcPr>
-            <w:tcW w:w="4835" w:type="dxa"/>
+            <w:tcW w:w="4518" w:type="dxa"/>
+            <w:tcBorders>
+              <w:top w:val="single" w:sz="4" w:space="0" w:color="auto"/>
+              <w:left w:val="single" w:sz="4" w:space="0" w:color="auto"/>
+              <w:bottom w:val="single" w:sz="4" w:space="0" w:color="auto"/>
+              <w:right w:val="single" w:sz="4" w:space="0" w:color="auto"/>
+            </w:tcBorders>
+            <w:hideMark/>
           </w:tcPr>
           <w:p>
             <w:pPr>
@@ -1039,20 +1186,14 @@
       <w:tr>
         <w:tc>
           <w:tcPr>
-            <w:tcW w:w="4741" w:type="dxa"/>
-          </w:tcPr>
-          <w:p>
-            <w:pPr>
-              <w:jc w:val="center"/>
-            </w:pPr>
-            <w:r>
-              <w:t>12</w:t>
-            </w:r>
-          </w:p>
-        </w:tc>
-        <w:tc>
-          <w:tcPr>
-            <w:tcW w:w="4835" w:type="dxa"/>
+            <w:tcW w:w="4518" w:type="dxa"/>
+            <w:tcBorders>
+              <w:top w:val="single" w:sz="4" w:space="0" w:color="auto"/>
+              <w:left w:val="single" w:sz="4" w:space="0" w:color="auto"/>
+              <w:bottom w:val="single" w:sz="4" w:space="0" w:color="auto"/>
+              <w:right w:val="single" w:sz="4" w:space="0" w:color="auto"/>
+            </w:tcBorders>
+            <w:hideMark/>
           </w:tcPr>
           <w:p>
             <w:pPr>
@@ -1067,20 +1208,14 @@
       <w:tr>
         <w:tc>
           <w:tcPr>
-            <w:tcW w:w="4741" w:type="dxa"/>
-          </w:tcPr>
-          <w:p>
-            <w:pPr>
-              <w:jc w:val="center"/>
-            </w:pPr>
-            <w:r>
-              <w:t>N</w:t>
-            </w:r>
-          </w:p>
-        </w:tc>
-        <w:tc>
-          <w:tcPr>
-            <w:tcW w:w="4835" w:type="dxa"/>
+            <w:tcW w:w="4518" w:type="dxa"/>
+            <w:tcBorders>
+              <w:top w:val="single" w:sz="4" w:space="0" w:color="auto"/>
+              <w:left w:val="single" w:sz="4" w:space="0" w:color="auto"/>
+              <w:bottom w:val="single" w:sz="4" w:space="0" w:color="auto"/>
+              <w:right w:val="single" w:sz="4" w:space="0" w:color="auto"/>
+            </w:tcBorders>
+            <w:hideMark/>
           </w:tcPr>
           <w:p>
             <w:pPr>
@@ -3189,7 +3324,7 @@
 </file>
 
 <file path=customXml/itemProps1.xml><?xml version="1.0" encoding="utf-8"?>
-<ds:datastoreItem xmlns:ds="http://schemas.openxmlformats.org/officeDocument/2006/customXml" ds:itemID="{A1D9A930-4DE9-4974-8070-D0E314B92F0B}">
+<ds:datastoreItem xmlns:ds="http://schemas.openxmlformats.org/officeDocument/2006/customXml" ds:itemID="{E0F621B9-82B9-4EEA-819E-FE519D4D11AC}">
   <ds:schemaRefs>
     <ds:schemaRef ds:uri="http://schemas.openxmlformats.org/officeDocument/2006/bibliography"/>
   </ds:schemaRefs>

</xml_diff>

<commit_message>
Fixing the table, I had messed it up
</commit_message>
<xml_diff>
--- a/Unit2/Unit2 3.docx
+++ b/Unit2/Unit2 3.docx
@@ -243,7 +243,6 @@
           <w:b/>
         </w:rPr>
       </w:pPr>
-      <w:bookmarkStart w:id="0" w:name="_GoBack"/>
       <w:r>
         <w:rPr>
           <w:rFonts w:ascii="Arial" w:hAnsi="Arial" w:cs="Arial"/>
@@ -252,7 +251,6 @@
         <w:t xml:space="preserve">Student Activities: </w:t>
       </w:r>
     </w:p>
-    <w:bookmarkEnd w:id="0"/>
     <w:p>
       <w:pPr>
         <w:pStyle w:val="ListParagraph"/>
@@ -1021,6 +1019,7 @@
         <w:tblLook w:val="04A0" w:firstRow="1" w:lastRow="0" w:firstColumn="1" w:lastColumn="0" w:noHBand="0" w:noVBand="1"/>
       </w:tblPr>
       <w:tblGrid>
+        <w:gridCol w:w="4518"/>
         <w:gridCol w:w="4518"/>
       </w:tblGrid>
       <w:tr>
@@ -1043,8 +1042,86 @@
             </w:r>
           </w:p>
         </w:tc>
+        <w:tc>
+          <w:tcPr>
+            <w:tcW w:w="4518" w:type="dxa"/>
+          </w:tcPr>
+          <w:p>
+            <w:pPr>
+              <w:jc w:val="center"/>
+              <w:rPr>
+                <w:rFonts w:ascii="Arial" w:hAnsi="Arial" w:cs="Arial"/>
+              </w:rPr>
+            </w:pPr>
+            <w:r>
+              <w:rPr>
+                <w:rFonts w:ascii="Arial" w:hAnsi="Arial" w:cs="Arial"/>
+              </w:rPr>
+              <w:t>Number of Breaks</w:t>
+            </w:r>
+          </w:p>
+        </w:tc>
       </w:tr>
       <w:tr>
+        <w:tc>
+          <w:tcPr>
+            <w:tcW w:w="4518" w:type="dxa"/>
+          </w:tcPr>
+          <w:p>
+            <w:pPr>
+              <w:jc w:val="center"/>
+              <w:rPr>
+                <w:rFonts w:ascii="Arial" w:hAnsi="Arial" w:cs="Arial"/>
+              </w:rPr>
+            </w:pPr>
+            <w:r>
+              <w:rPr>
+                <w:rFonts w:ascii="Arial" w:hAnsi="Arial" w:cs="Arial"/>
+              </w:rPr>
+              <w:t>1</w:t>
+            </w:r>
+          </w:p>
+        </w:tc>
+        <w:tc>
+          <w:tcPr>
+            <w:tcW w:w="4518" w:type="dxa"/>
+          </w:tcPr>
+          <w:p>
+            <w:pPr>
+              <w:jc w:val="center"/>
+              <w:rPr>
+                <w:rFonts w:ascii="Arial" w:hAnsi="Arial" w:cs="Arial"/>
+              </w:rPr>
+            </w:pPr>
+            <w:r>
+              <w:rPr>
+                <w:rFonts w:ascii="Arial" w:hAnsi="Arial" w:cs="Arial"/>
+              </w:rPr>
+              <w:t>0</w:t>
+            </w:r>
+          </w:p>
+        </w:tc>
+      </w:tr>
+      <w:tr>
+        <w:tc>
+          <w:tcPr>
+            <w:tcW w:w="4518" w:type="dxa"/>
+          </w:tcPr>
+          <w:p>
+            <w:pPr>
+              <w:jc w:val="center"/>
+              <w:rPr>
+                <w:rFonts w:ascii="Arial" w:hAnsi="Arial" w:cs="Arial"/>
+              </w:rPr>
+            </w:pPr>
+            <w:r>
+              <w:rPr>
+                <w:rFonts w:ascii="Arial" w:hAnsi="Arial" w:cs="Arial"/>
+              </w:rPr>
+              <w:t>2</w:t>
+            </w:r>
+          </w:p>
+        </w:tc>
         <w:tc>
           <w:tcPr>
             <w:tcW w:w="4518" w:type="dxa"/>
@@ -1081,6 +1158,25 @@
               <w:rPr>
                 <w:rFonts w:ascii="Arial" w:hAnsi="Arial" w:cs="Arial"/>
               </w:rPr>
+              <w:t>3</w:t>
+            </w:r>
+          </w:p>
+        </w:tc>
+        <w:tc>
+          <w:tcPr>
+            <w:tcW w:w="4518" w:type="dxa"/>
+          </w:tcPr>
+          <w:p>
+            <w:pPr>
+              <w:jc w:val="center"/>
+              <w:rPr>
+                <w:rFonts w:ascii="Arial" w:hAnsi="Arial" w:cs="Arial"/>
+              </w:rPr>
+            </w:pPr>
+            <w:r>
+              <w:rPr>
+                <w:rFonts w:ascii="Arial" w:hAnsi="Arial" w:cs="Arial"/>
+              </w:rPr>
               <w:t>2</w:t>
             </w:r>
           </w:p>
@@ -1102,6 +1198,25 @@
               <w:rPr>
                 <w:rFonts w:ascii="Arial" w:hAnsi="Arial" w:cs="Arial"/>
               </w:rPr>
+              <w:t>4</w:t>
+            </w:r>
+          </w:p>
+        </w:tc>
+        <w:tc>
+          <w:tcPr>
+            <w:tcW w:w="4518" w:type="dxa"/>
+          </w:tcPr>
+          <w:p>
+            <w:pPr>
+              <w:jc w:val="center"/>
+              <w:rPr>
+                <w:rFonts w:ascii="Arial" w:hAnsi="Arial" w:cs="Arial"/>
+              </w:rPr>
+            </w:pPr>
+            <w:r>
+              <w:rPr>
+                <w:rFonts w:ascii="Arial" w:hAnsi="Arial" w:cs="Arial"/>
+              </w:rPr>
               <w:t>3</w:t>
             </w:r>
           </w:p>
@@ -1123,6 +1238,25 @@
               <w:rPr>
                 <w:rFonts w:ascii="Arial" w:hAnsi="Arial" w:cs="Arial"/>
               </w:rPr>
+              <w:t>5</w:t>
+            </w:r>
+          </w:p>
+        </w:tc>
+        <w:tc>
+          <w:tcPr>
+            <w:tcW w:w="4518" w:type="dxa"/>
+          </w:tcPr>
+          <w:p>
+            <w:pPr>
+              <w:jc w:val="center"/>
+              <w:rPr>
+                <w:rFonts w:ascii="Arial" w:hAnsi="Arial" w:cs="Arial"/>
+              </w:rPr>
+            </w:pPr>
+            <w:r>
+              <w:rPr>
+                <w:rFonts w:ascii="Arial" w:hAnsi="Arial" w:cs="Arial"/>
+              </w:rPr>
               <w:t>4</w:t>
             </w:r>
           </w:p>
@@ -1144,6 +1278,25 @@
               <w:rPr>
                 <w:rFonts w:ascii="Arial" w:hAnsi="Arial" w:cs="Arial"/>
               </w:rPr>
+              <w:t>6</w:t>
+            </w:r>
+          </w:p>
+        </w:tc>
+        <w:tc>
+          <w:tcPr>
+            <w:tcW w:w="4518" w:type="dxa"/>
+          </w:tcPr>
+          <w:p>
+            <w:pPr>
+              <w:jc w:val="center"/>
+              <w:rPr>
+                <w:rFonts w:ascii="Arial" w:hAnsi="Arial" w:cs="Arial"/>
+              </w:rPr>
+            </w:pPr>
+            <w:r>
+              <w:rPr>
+                <w:rFonts w:ascii="Arial" w:hAnsi="Arial" w:cs="Arial"/>
+              </w:rPr>
               <w:t>5</w:t>
             </w:r>
           </w:p>
@@ -1165,6 +1318,25 @@
               <w:rPr>
                 <w:rFonts w:ascii="Arial" w:hAnsi="Arial" w:cs="Arial"/>
               </w:rPr>
+              <w:t>7</w:t>
+            </w:r>
+          </w:p>
+        </w:tc>
+        <w:tc>
+          <w:tcPr>
+            <w:tcW w:w="4518" w:type="dxa"/>
+          </w:tcPr>
+          <w:p>
+            <w:pPr>
+              <w:jc w:val="center"/>
+              <w:rPr>
+                <w:rFonts w:ascii="Arial" w:hAnsi="Arial" w:cs="Arial"/>
+              </w:rPr>
+            </w:pPr>
+            <w:r>
+              <w:rPr>
+                <w:rFonts w:ascii="Arial" w:hAnsi="Arial" w:cs="Arial"/>
+              </w:rPr>
               <w:t>6</w:t>
             </w:r>
           </w:p>
@@ -1186,6 +1358,25 @@
               <w:rPr>
                 <w:rFonts w:ascii="Arial" w:hAnsi="Arial" w:cs="Arial"/>
               </w:rPr>
+              <w:t>8</w:t>
+            </w:r>
+          </w:p>
+        </w:tc>
+        <w:tc>
+          <w:tcPr>
+            <w:tcW w:w="4518" w:type="dxa"/>
+          </w:tcPr>
+          <w:p>
+            <w:pPr>
+              <w:jc w:val="center"/>
+              <w:rPr>
+                <w:rFonts w:ascii="Arial" w:hAnsi="Arial" w:cs="Arial"/>
+              </w:rPr>
+            </w:pPr>
+            <w:r>
+              <w:rPr>
+                <w:rFonts w:ascii="Arial" w:hAnsi="Arial" w:cs="Arial"/>
+              </w:rPr>
               <w:t>7</w:t>
             </w:r>
           </w:p>
@@ -1207,6 +1398,25 @@
               <w:rPr>
                 <w:rFonts w:ascii="Arial" w:hAnsi="Arial" w:cs="Arial"/>
               </w:rPr>
+              <w:t>9</w:t>
+            </w:r>
+          </w:p>
+        </w:tc>
+        <w:tc>
+          <w:tcPr>
+            <w:tcW w:w="4518" w:type="dxa"/>
+          </w:tcPr>
+          <w:p>
+            <w:pPr>
+              <w:jc w:val="center"/>
+              <w:rPr>
+                <w:rFonts w:ascii="Arial" w:hAnsi="Arial" w:cs="Arial"/>
+              </w:rPr>
+            </w:pPr>
+            <w:r>
+              <w:rPr>
+                <w:rFonts w:ascii="Arial" w:hAnsi="Arial" w:cs="Arial"/>
+              </w:rPr>
               <w:t>8</w:t>
             </w:r>
           </w:p>
@@ -1228,6 +1438,25 @@
               <w:rPr>
                 <w:rFonts w:ascii="Arial" w:hAnsi="Arial" w:cs="Arial"/>
               </w:rPr>
+              <w:t>10</w:t>
+            </w:r>
+          </w:p>
+        </w:tc>
+        <w:tc>
+          <w:tcPr>
+            <w:tcW w:w="4518" w:type="dxa"/>
+          </w:tcPr>
+          <w:p>
+            <w:pPr>
+              <w:jc w:val="center"/>
+              <w:rPr>
+                <w:rFonts w:ascii="Arial" w:hAnsi="Arial" w:cs="Arial"/>
+              </w:rPr>
+            </w:pPr>
+            <w:r>
+              <w:rPr>
+                <w:rFonts w:ascii="Arial" w:hAnsi="Arial" w:cs="Arial"/>
+              </w:rPr>
               <w:t>9</w:t>
             </w:r>
           </w:p>
@@ -1249,6 +1478,25 @@
               <w:rPr>
                 <w:rFonts w:ascii="Arial" w:hAnsi="Arial" w:cs="Arial"/>
               </w:rPr>
+              <w:t>11</w:t>
+            </w:r>
+          </w:p>
+        </w:tc>
+        <w:tc>
+          <w:tcPr>
+            <w:tcW w:w="4518" w:type="dxa"/>
+          </w:tcPr>
+          <w:p>
+            <w:pPr>
+              <w:jc w:val="center"/>
+              <w:rPr>
+                <w:rFonts w:ascii="Arial" w:hAnsi="Arial" w:cs="Arial"/>
+              </w:rPr>
+            </w:pPr>
+            <w:r>
+              <w:rPr>
+                <w:rFonts w:ascii="Arial" w:hAnsi="Arial" w:cs="Arial"/>
+              </w:rPr>
               <w:t>10</w:t>
             </w:r>
           </w:p>
@@ -1270,6 +1518,25 @@
               <w:rPr>
                 <w:rFonts w:ascii="Arial" w:hAnsi="Arial" w:cs="Arial"/>
               </w:rPr>
+              <w:t>12</w:t>
+            </w:r>
+          </w:p>
+        </w:tc>
+        <w:tc>
+          <w:tcPr>
+            <w:tcW w:w="4518" w:type="dxa"/>
+          </w:tcPr>
+          <w:p>
+            <w:pPr>
+              <w:jc w:val="center"/>
+              <w:rPr>
+                <w:rFonts w:ascii="Arial" w:hAnsi="Arial" w:cs="Arial"/>
+              </w:rPr>
+            </w:pPr>
+            <w:r>
+              <w:rPr>
+                <w:rFonts w:ascii="Arial" w:hAnsi="Arial" w:cs="Arial"/>
+              </w:rPr>
               <w:t>11</w:t>
             </w:r>
           </w:p>
@@ -1291,12 +1558,10 @@
               <w:rPr>
                 <w:rFonts w:ascii="Arial" w:hAnsi="Arial" w:cs="Arial"/>
               </w:rPr>
-              <w:t>12</w:t>
+              <w:t>N</w:t>
             </w:r>
           </w:p>
         </w:tc>
-      </w:tr>
-      <w:tr>
         <w:tc>
           <w:tcPr>
             <w:tcW w:w="4518" w:type="dxa"/>
@@ -1312,415 +1577,6 @@
               <w:rPr>
                 <w:rFonts w:ascii="Arial" w:hAnsi="Arial" w:cs="Arial"/>
               </w:rPr>
-              <w:t>N</w:t>
-            </w:r>
-          </w:p>
-        </w:tc>
-      </w:tr>
-    </w:tbl>
-    <w:p>
-      <w:pPr>
-        <w:rPr>
-          <w:rFonts w:ascii="Arial" w:hAnsi="Arial" w:cs="Arial"/>
-        </w:rPr>
-      </w:pPr>
-    </w:p>
-    <w:tbl>
-      <w:tblPr>
-        <w:tblStyle w:val="TableGrid"/>
-        <w:tblW w:w="0" w:type="auto"/>
-        <w:tblLook w:val="04A0" w:firstRow="1" w:lastRow="0" w:firstColumn="1" w:lastColumn="0" w:noHBand="0" w:noVBand="1"/>
-      </w:tblPr>
-      <w:tblGrid>
-        <w:gridCol w:w="4518"/>
-      </w:tblGrid>
-      <w:tr>
-        <w:tc>
-          <w:tcPr>
-            <w:tcW w:w="4518" w:type="dxa"/>
-            <w:tcBorders>
-              <w:top w:val="single" w:sz="4" w:space="0" w:color="auto"/>
-              <w:left w:val="single" w:sz="4" w:space="0" w:color="auto"/>
-              <w:bottom w:val="single" w:sz="4" w:space="0" w:color="auto"/>
-              <w:right w:val="single" w:sz="4" w:space="0" w:color="auto"/>
-            </w:tcBorders>
-            <w:hideMark/>
-          </w:tcPr>
-          <w:p>
-            <w:pPr>
-              <w:jc w:val="center"/>
-              <w:rPr>
-                <w:rFonts w:ascii="Arial" w:hAnsi="Arial" w:cs="Arial"/>
-              </w:rPr>
-            </w:pPr>
-            <w:r>
-              <w:rPr>
-                <w:rFonts w:ascii="Arial" w:hAnsi="Arial" w:cs="Arial"/>
-              </w:rPr>
-              <w:t>Number of Breaks</w:t>
-            </w:r>
-          </w:p>
-        </w:tc>
-      </w:tr>
-      <w:tr>
-        <w:tc>
-          <w:tcPr>
-            <w:tcW w:w="4518" w:type="dxa"/>
-            <w:tcBorders>
-              <w:top w:val="single" w:sz="4" w:space="0" w:color="auto"/>
-              <w:left w:val="single" w:sz="4" w:space="0" w:color="auto"/>
-              <w:bottom w:val="single" w:sz="4" w:space="0" w:color="auto"/>
-              <w:right w:val="single" w:sz="4" w:space="0" w:color="auto"/>
-            </w:tcBorders>
-            <w:hideMark/>
-          </w:tcPr>
-          <w:p>
-            <w:pPr>
-              <w:jc w:val="center"/>
-              <w:rPr>
-                <w:rFonts w:ascii="Arial" w:hAnsi="Arial" w:cs="Arial"/>
-              </w:rPr>
-            </w:pPr>
-            <w:r>
-              <w:rPr>
-                <w:rFonts w:ascii="Arial" w:hAnsi="Arial" w:cs="Arial"/>
-              </w:rPr>
-              <w:t>0</w:t>
-            </w:r>
-          </w:p>
-        </w:tc>
-      </w:tr>
-      <w:tr>
-        <w:tc>
-          <w:tcPr>
-            <w:tcW w:w="4518" w:type="dxa"/>
-            <w:tcBorders>
-              <w:top w:val="single" w:sz="4" w:space="0" w:color="auto"/>
-              <w:left w:val="single" w:sz="4" w:space="0" w:color="auto"/>
-              <w:bottom w:val="single" w:sz="4" w:space="0" w:color="auto"/>
-              <w:right w:val="single" w:sz="4" w:space="0" w:color="auto"/>
-            </w:tcBorders>
-            <w:hideMark/>
-          </w:tcPr>
-          <w:p>
-            <w:pPr>
-              <w:jc w:val="center"/>
-              <w:rPr>
-                <w:rFonts w:ascii="Arial" w:hAnsi="Arial" w:cs="Arial"/>
-              </w:rPr>
-            </w:pPr>
-            <w:r>
-              <w:rPr>
-                <w:rFonts w:ascii="Arial" w:hAnsi="Arial" w:cs="Arial"/>
-              </w:rPr>
-              <w:t>1</w:t>
-            </w:r>
-          </w:p>
-        </w:tc>
-      </w:tr>
-      <w:tr>
-        <w:tc>
-          <w:tcPr>
-            <w:tcW w:w="4518" w:type="dxa"/>
-            <w:tcBorders>
-              <w:top w:val="single" w:sz="4" w:space="0" w:color="auto"/>
-              <w:left w:val="single" w:sz="4" w:space="0" w:color="auto"/>
-              <w:bottom w:val="single" w:sz="4" w:space="0" w:color="auto"/>
-              <w:right w:val="single" w:sz="4" w:space="0" w:color="auto"/>
-            </w:tcBorders>
-            <w:hideMark/>
-          </w:tcPr>
-          <w:p>
-            <w:pPr>
-              <w:jc w:val="center"/>
-              <w:rPr>
-                <w:rFonts w:ascii="Arial" w:hAnsi="Arial" w:cs="Arial"/>
-              </w:rPr>
-            </w:pPr>
-            <w:r>
-              <w:rPr>
-                <w:rFonts w:ascii="Arial" w:hAnsi="Arial" w:cs="Arial"/>
-              </w:rPr>
-              <w:t>2</w:t>
-            </w:r>
-          </w:p>
-        </w:tc>
-      </w:tr>
-      <w:tr>
-        <w:tc>
-          <w:tcPr>
-            <w:tcW w:w="4518" w:type="dxa"/>
-            <w:tcBorders>
-              <w:top w:val="single" w:sz="4" w:space="0" w:color="auto"/>
-              <w:left w:val="single" w:sz="4" w:space="0" w:color="auto"/>
-              <w:bottom w:val="single" w:sz="4" w:space="0" w:color="auto"/>
-              <w:right w:val="single" w:sz="4" w:space="0" w:color="auto"/>
-            </w:tcBorders>
-            <w:hideMark/>
-          </w:tcPr>
-          <w:p>
-            <w:pPr>
-              <w:jc w:val="center"/>
-              <w:rPr>
-                <w:rFonts w:ascii="Arial" w:hAnsi="Arial" w:cs="Arial"/>
-              </w:rPr>
-            </w:pPr>
-            <w:r>
-              <w:rPr>
-                <w:rFonts w:ascii="Arial" w:hAnsi="Arial" w:cs="Arial"/>
-              </w:rPr>
-              <w:t>3</w:t>
-            </w:r>
-          </w:p>
-        </w:tc>
-      </w:tr>
-      <w:tr>
-        <w:tc>
-          <w:tcPr>
-            <w:tcW w:w="4518" w:type="dxa"/>
-            <w:tcBorders>
-              <w:top w:val="single" w:sz="4" w:space="0" w:color="auto"/>
-              <w:left w:val="single" w:sz="4" w:space="0" w:color="auto"/>
-              <w:bottom w:val="single" w:sz="4" w:space="0" w:color="auto"/>
-              <w:right w:val="single" w:sz="4" w:space="0" w:color="auto"/>
-            </w:tcBorders>
-            <w:hideMark/>
-          </w:tcPr>
-          <w:p>
-            <w:pPr>
-              <w:jc w:val="center"/>
-              <w:rPr>
-                <w:rFonts w:ascii="Arial" w:hAnsi="Arial" w:cs="Arial"/>
-              </w:rPr>
-            </w:pPr>
-            <w:r>
-              <w:rPr>
-                <w:rFonts w:ascii="Arial" w:hAnsi="Arial" w:cs="Arial"/>
-              </w:rPr>
-              <w:t>4</w:t>
-            </w:r>
-          </w:p>
-        </w:tc>
-      </w:tr>
-      <w:tr>
-        <w:tc>
-          <w:tcPr>
-            <w:tcW w:w="4518" w:type="dxa"/>
-            <w:tcBorders>
-              <w:top w:val="single" w:sz="4" w:space="0" w:color="auto"/>
-              <w:left w:val="single" w:sz="4" w:space="0" w:color="auto"/>
-              <w:bottom w:val="single" w:sz="4" w:space="0" w:color="auto"/>
-              <w:right w:val="single" w:sz="4" w:space="0" w:color="auto"/>
-            </w:tcBorders>
-            <w:hideMark/>
-          </w:tcPr>
-          <w:p>
-            <w:pPr>
-              <w:jc w:val="center"/>
-              <w:rPr>
-                <w:rFonts w:ascii="Arial" w:hAnsi="Arial" w:cs="Arial"/>
-              </w:rPr>
-            </w:pPr>
-            <w:r>
-              <w:rPr>
-                <w:rFonts w:ascii="Arial" w:hAnsi="Arial" w:cs="Arial"/>
-              </w:rPr>
-              <w:t>5</w:t>
-            </w:r>
-          </w:p>
-        </w:tc>
-      </w:tr>
-      <w:tr>
-        <w:tc>
-          <w:tcPr>
-            <w:tcW w:w="4518" w:type="dxa"/>
-            <w:tcBorders>
-              <w:top w:val="single" w:sz="4" w:space="0" w:color="auto"/>
-              <w:left w:val="single" w:sz="4" w:space="0" w:color="auto"/>
-              <w:bottom w:val="single" w:sz="4" w:space="0" w:color="auto"/>
-              <w:right w:val="single" w:sz="4" w:space="0" w:color="auto"/>
-            </w:tcBorders>
-            <w:hideMark/>
-          </w:tcPr>
-          <w:p>
-            <w:pPr>
-              <w:jc w:val="center"/>
-              <w:rPr>
-                <w:rFonts w:ascii="Arial" w:hAnsi="Arial" w:cs="Arial"/>
-              </w:rPr>
-            </w:pPr>
-            <w:r>
-              <w:rPr>
-                <w:rFonts w:ascii="Arial" w:hAnsi="Arial" w:cs="Arial"/>
-              </w:rPr>
-              <w:t>6</w:t>
-            </w:r>
-          </w:p>
-        </w:tc>
-      </w:tr>
-      <w:tr>
-        <w:tc>
-          <w:tcPr>
-            <w:tcW w:w="4518" w:type="dxa"/>
-            <w:tcBorders>
-              <w:top w:val="single" w:sz="4" w:space="0" w:color="auto"/>
-              <w:left w:val="single" w:sz="4" w:space="0" w:color="auto"/>
-              <w:bottom w:val="single" w:sz="4" w:space="0" w:color="auto"/>
-              <w:right w:val="single" w:sz="4" w:space="0" w:color="auto"/>
-            </w:tcBorders>
-            <w:hideMark/>
-          </w:tcPr>
-          <w:p>
-            <w:pPr>
-              <w:jc w:val="center"/>
-              <w:rPr>
-                <w:rFonts w:ascii="Arial" w:hAnsi="Arial" w:cs="Arial"/>
-              </w:rPr>
-            </w:pPr>
-            <w:r>
-              <w:rPr>
-                <w:rFonts w:ascii="Arial" w:hAnsi="Arial" w:cs="Arial"/>
-              </w:rPr>
-              <w:t>7</w:t>
-            </w:r>
-          </w:p>
-        </w:tc>
-      </w:tr>
-      <w:tr>
-        <w:tc>
-          <w:tcPr>
-            <w:tcW w:w="4518" w:type="dxa"/>
-            <w:tcBorders>
-              <w:top w:val="single" w:sz="4" w:space="0" w:color="auto"/>
-              <w:left w:val="single" w:sz="4" w:space="0" w:color="auto"/>
-              <w:bottom w:val="single" w:sz="4" w:space="0" w:color="auto"/>
-              <w:right w:val="single" w:sz="4" w:space="0" w:color="auto"/>
-            </w:tcBorders>
-            <w:hideMark/>
-          </w:tcPr>
-          <w:p>
-            <w:pPr>
-              <w:jc w:val="center"/>
-              <w:rPr>
-                <w:rFonts w:ascii="Arial" w:hAnsi="Arial" w:cs="Arial"/>
-              </w:rPr>
-            </w:pPr>
-            <w:r>
-              <w:rPr>
-                <w:rFonts w:ascii="Arial" w:hAnsi="Arial" w:cs="Arial"/>
-              </w:rPr>
-              <w:t>8</w:t>
-            </w:r>
-          </w:p>
-        </w:tc>
-      </w:tr>
-      <w:tr>
-        <w:tc>
-          <w:tcPr>
-            <w:tcW w:w="4518" w:type="dxa"/>
-            <w:tcBorders>
-              <w:top w:val="single" w:sz="4" w:space="0" w:color="auto"/>
-              <w:left w:val="single" w:sz="4" w:space="0" w:color="auto"/>
-              <w:bottom w:val="single" w:sz="4" w:space="0" w:color="auto"/>
-              <w:right w:val="single" w:sz="4" w:space="0" w:color="auto"/>
-            </w:tcBorders>
-            <w:hideMark/>
-          </w:tcPr>
-          <w:p>
-            <w:pPr>
-              <w:jc w:val="center"/>
-              <w:rPr>
-                <w:rFonts w:ascii="Arial" w:hAnsi="Arial" w:cs="Arial"/>
-              </w:rPr>
-            </w:pPr>
-            <w:r>
-              <w:rPr>
-                <w:rFonts w:ascii="Arial" w:hAnsi="Arial" w:cs="Arial"/>
-              </w:rPr>
-              <w:t>9</w:t>
-            </w:r>
-          </w:p>
-        </w:tc>
-      </w:tr>
-      <w:tr>
-        <w:tc>
-          <w:tcPr>
-            <w:tcW w:w="4518" w:type="dxa"/>
-            <w:tcBorders>
-              <w:top w:val="single" w:sz="4" w:space="0" w:color="auto"/>
-              <w:left w:val="single" w:sz="4" w:space="0" w:color="auto"/>
-              <w:bottom w:val="single" w:sz="4" w:space="0" w:color="auto"/>
-              <w:right w:val="single" w:sz="4" w:space="0" w:color="auto"/>
-            </w:tcBorders>
-            <w:hideMark/>
-          </w:tcPr>
-          <w:p>
-            <w:pPr>
-              <w:jc w:val="center"/>
-              <w:rPr>
-                <w:rFonts w:ascii="Arial" w:hAnsi="Arial" w:cs="Arial"/>
-              </w:rPr>
-            </w:pPr>
-            <w:r>
-              <w:rPr>
-                <w:rFonts w:ascii="Arial" w:hAnsi="Arial" w:cs="Arial"/>
-              </w:rPr>
-              <w:t>10</w:t>
-            </w:r>
-          </w:p>
-        </w:tc>
-      </w:tr>
-      <w:tr>
-        <w:tc>
-          <w:tcPr>
-            <w:tcW w:w="4518" w:type="dxa"/>
-            <w:tcBorders>
-              <w:top w:val="single" w:sz="4" w:space="0" w:color="auto"/>
-              <w:left w:val="single" w:sz="4" w:space="0" w:color="auto"/>
-              <w:bottom w:val="single" w:sz="4" w:space="0" w:color="auto"/>
-              <w:right w:val="single" w:sz="4" w:space="0" w:color="auto"/>
-            </w:tcBorders>
-            <w:hideMark/>
-          </w:tcPr>
-          <w:p>
-            <w:pPr>
-              <w:jc w:val="center"/>
-              <w:rPr>
-                <w:rFonts w:ascii="Arial" w:hAnsi="Arial" w:cs="Arial"/>
-              </w:rPr>
-            </w:pPr>
-            <w:r>
-              <w:rPr>
-                <w:rFonts w:ascii="Arial" w:hAnsi="Arial" w:cs="Arial"/>
-              </w:rPr>
-              <w:t>11</w:t>
-            </w:r>
-          </w:p>
-        </w:tc>
-      </w:tr>
-      <w:tr>
-        <w:tc>
-          <w:tcPr>
-            <w:tcW w:w="4518" w:type="dxa"/>
-            <w:tcBorders>
-              <w:top w:val="single" w:sz="4" w:space="0" w:color="auto"/>
-              <w:left w:val="single" w:sz="4" w:space="0" w:color="auto"/>
-              <w:bottom w:val="single" w:sz="4" w:space="0" w:color="auto"/>
-              <w:right w:val="single" w:sz="4" w:space="0" w:color="auto"/>
-            </w:tcBorders>
-            <w:hideMark/>
-          </w:tcPr>
-          <w:p>
-            <w:pPr>
-              <w:jc w:val="center"/>
-              <w:rPr>
-                <w:rFonts w:ascii="Arial" w:hAnsi="Arial" w:cs="Arial"/>
-              </w:rPr>
-            </w:pPr>
-            <w:r>
-              <w:rPr>
-                <w:rFonts w:ascii="Arial" w:hAnsi="Arial" w:cs="Arial"/>
-              </w:rPr>
               <w:t>N-1</w:t>
             </w:r>
           </w:p>
@@ -1733,6 +1589,8 @@
           <w:rFonts w:ascii="Arial" w:hAnsi="Arial" w:cs="Arial"/>
         </w:rPr>
       </w:pPr>
+      <w:bookmarkStart w:id="0" w:name="_GoBack"/>
+      <w:bookmarkEnd w:id="0"/>
     </w:p>
     <w:p>
       <w:pPr>
@@ -3835,7 +3693,7 @@
 </file>
 
 <file path=customXml/itemProps1.xml><?xml version="1.0" encoding="utf-8"?>
-<ds:datastoreItem xmlns:ds="http://schemas.openxmlformats.org/officeDocument/2006/customXml" ds:itemID="{79FF76B7-3F55-4B4F-A5EA-03D0D189E137}">
+<ds:datastoreItem xmlns:ds="http://schemas.openxmlformats.org/officeDocument/2006/customXml" ds:itemID="{6946519B-886C-447F-9063-9901FE2C9520}">
   <ds:schemaRefs>
     <ds:schemaRef ds:uri="http://schemas.openxmlformats.org/officeDocument/2006/bibliography"/>
   </ds:schemaRefs>

</xml_diff>

<commit_message>
Clarifying an instruction that we found confusing
</commit_message>
<xml_diff>
--- a/Unit2/Unit2 3.docx
+++ b/Unit2/Unit2 3.docx
@@ -389,7 +389,31 @@
         <w:rPr>
           <w:rFonts w:ascii="Arial" w:hAnsi="Arial" w:cs="Arial"/>
         </w:rPr>
-        <w:t>Explain that their task is to determine how many "breaks" it will take to break the candy bar into 12 equal pieces. One break of one piece of the candy bar will result in that one piece being divided into two pieces. Demonstrate a "break" by breaking the bar into two pieces. Then stack the two pieces together and break or cut the two pieces into four.</w:t>
+        <w:t>Explain that their task is to determine how many "breaks" it will take to break the candy bar into 12 equal pieces. One break of one piece of the candy bar will result in that one piece being divided into two pieces. Demonstrate a "break" by br</w:t>
+      </w:r>
+      <w:r>
+        <w:rPr>
+          <w:rFonts w:ascii="Arial" w:hAnsi="Arial" w:cs="Arial"/>
+        </w:rPr>
+        <w:t>eaking the bar into two pieces.</w:t>
+      </w:r>
+      <w:r>
+        <w:rPr>
+          <w:rFonts w:ascii="Arial" w:hAnsi="Arial" w:cs="Arial"/>
+        </w:rPr>
+        <w:t xml:space="preserve"> Every time a piece of chocolate is broken, that counts as a </w:t>
+      </w:r>
+      <w:r>
+        <w:rPr>
+          <w:rFonts w:ascii="Arial" w:hAnsi="Arial" w:cs="Arial"/>
+        </w:rPr>
+        <w:t>separate</w:t>
+      </w:r>
+      <w:r>
+        <w:rPr>
+          <w:rFonts w:ascii="Arial" w:hAnsi="Arial" w:cs="Arial"/>
+        </w:rPr>
+        <w:t xml:space="preserve"> break- even if you stacked the pieces together.</w:t>
       </w:r>
     </w:p>
     <w:p>
@@ -407,7 +431,15 @@
         <w:rPr>
           <w:rFonts w:ascii="Arial" w:hAnsi="Arial" w:cs="Arial"/>
         </w:rPr>
-        <w:t>At this point, have each student write in their journal the number of breaks they think it will take to break the bar into 12 equal pieces. This should be done without talking to their partner or group members.</w:t>
+        <w:t>At this point, have each stud</w:t>
+      </w:r>
+      <w:bookmarkStart w:id="0" w:name="_GoBack"/>
+      <w:bookmarkEnd w:id="0"/>
+      <w:r>
+        <w:rPr>
+          <w:rFonts w:ascii="Arial" w:hAnsi="Arial" w:cs="Arial"/>
+        </w:rPr>
+        <w:t>ent write in their journal the number of breaks they think it will take to break the bar into 12 equal pieces. This should be done without talking to their partner or group members.</w:t>
       </w:r>
     </w:p>
     <w:p>
@@ -708,14 +740,7 @@
         <w:rPr>
           <w:rFonts w:ascii="Arial" w:hAnsi="Arial" w:cs="Arial"/>
         </w:rPr>
-        <w:t>olved</w:t>
-      </w:r>
-      <w:proofErr w:type="gramStart"/>
-      <w:r>
-        <w:rPr>
-          <w:rFonts w:ascii="Arial" w:hAnsi="Arial" w:cs="Arial"/>
-        </w:rPr>
-        <w:t>,</w:t>
+        <w:t>olved,</w:t>
       </w:r>
       <w:r>
         <w:rPr>
@@ -727,14 +752,7 @@
         <w:rPr>
           <w:rFonts w:ascii="Arial" w:hAnsi="Arial" w:cs="Arial"/>
         </w:rPr>
-        <w:t xml:space="preserve"> reflect</w:t>
-      </w:r>
-      <w:proofErr w:type="gramEnd"/>
-      <w:r>
-        <w:rPr>
-          <w:rFonts w:ascii="Arial" w:hAnsi="Arial" w:cs="Arial"/>
-        </w:rPr>
-        <w:t xml:space="preserve"> on the plan that was used. </w:t>
+        <w:t xml:space="preserve">reflect on the plan that was used. </w:t>
       </w:r>
     </w:p>
     <w:p>
@@ -1589,8 +1607,6 @@
           <w:rFonts w:ascii="Arial" w:hAnsi="Arial" w:cs="Arial"/>
         </w:rPr>
       </w:pPr>
-      <w:bookmarkStart w:id="0" w:name="_GoBack"/>
-      <w:bookmarkEnd w:id="0"/>
     </w:p>
     <w:p>
       <w:pPr>
@@ -3693,7 +3709,7 @@
 </file>
 
 <file path=customXml/itemProps1.xml><?xml version="1.0" encoding="utf-8"?>
-<ds:datastoreItem xmlns:ds="http://schemas.openxmlformats.org/officeDocument/2006/customXml" ds:itemID="{6946519B-886C-447F-9063-9901FE2C9520}">
+<ds:datastoreItem xmlns:ds="http://schemas.openxmlformats.org/officeDocument/2006/customXml" ds:itemID="{3753D002-00D6-4EFA-8FDF-BEAD60D5759E}">
   <ds:schemaRefs>
     <ds:schemaRef ds:uri="http://schemas.openxmlformats.org/officeDocument/2006/bibliography"/>
   </ds:schemaRefs>

</xml_diff>